<commit_message>
adicionado ataque com clicke e icone do launcher
</commit_message>
<xml_diff>
--- a/NinjaTheHappyHour/Documentos/Game_Design_Document.docx
+++ b/NinjaTheHappyHour/Documentos/Game_Design_Document.docx
@@ -131,7 +131,15 @@
           <w:sz w:val="32"/>
           <w:lang w:val="pt-BR"/>
         </w:rPr>
-        <w:t>Versão: 1.0</w:t>
+        <w:t xml:space="preserve">Versão: </w:t>
+      </w:r>
+      <w:r>
+        <w:rPr>
+          <w:rFonts w:ascii="Arial" w:hAnsi="Arial" w:cs="Arial"/>
+          <w:sz w:val="32"/>
+          <w:lang w:val="pt-BR"/>
+        </w:rPr>
+        <w:t>0.1</w:t>
       </w:r>
     </w:p>
     <w:p>
@@ -1867,7 +1875,68 @@
           <w:sz w:val="24"/>
           <w:lang w:val="pt-BR"/>
         </w:rPr>
-        <w:t>, os itens serão de aumento de vida, de dano, de resistência, arma</w:t>
+        <w:t>.</w:t>
+      </w:r>
+      <w:r>
+        <w:rPr>
+          <w:rFonts w:ascii="Arial" w:hAnsi="Arial" w:cs="Arial"/>
+          <w:sz w:val="24"/>
+          <w:lang w:val="pt-BR"/>
+        </w:rPr>
+        <w:t xml:space="preserve"> </w:t>
+      </w:r>
+    </w:p>
+    <w:p>
+      <w:pPr>
+        <w:spacing w:line="360" w:lineRule="auto"/>
+        <w:ind w:firstLine="357"/>
+        <w:rPr>
+          <w:rFonts w:ascii="Arial" w:hAnsi="Arial" w:cs="Arial"/>
+          <w:sz w:val="24"/>
+          <w:lang w:val="pt-BR"/>
+        </w:rPr>
+      </w:pPr>
+      <w:r>
+        <w:rPr>
+          <w:rFonts w:ascii="Arial" w:hAnsi="Arial" w:cs="Arial"/>
+          <w:sz w:val="24"/>
+          <w:lang w:val="pt-BR"/>
+        </w:rPr>
+        <w:t>O</w:t>
+      </w:r>
+      <w:r>
+        <w:rPr>
+          <w:rFonts w:ascii="Arial" w:hAnsi="Arial" w:cs="Arial"/>
+          <w:sz w:val="24"/>
+          <w:lang w:val="pt-BR"/>
+        </w:rPr>
+        <w:t>s itens</w:t>
+      </w:r>
+      <w:r>
+        <w:rPr>
+          <w:rFonts w:ascii="Arial" w:hAnsi="Arial" w:cs="Arial"/>
+          <w:sz w:val="24"/>
+          <w:lang w:val="pt-BR"/>
+        </w:rPr>
+        <w:t xml:space="preserve"> </w:t>
+      </w:r>
+      <w:proofErr w:type="spellStart"/>
+      <w:r>
+        <w:rPr>
+          <w:rFonts w:ascii="Arial" w:hAnsi="Arial" w:cs="Arial"/>
+          <w:sz w:val="24"/>
+          <w:lang w:val="pt-BR"/>
+        </w:rPr>
+        <w:t>disponiveis</w:t>
+      </w:r>
+      <w:proofErr w:type="spellEnd"/>
+      <w:r>
+        <w:rPr>
+          <w:rFonts w:ascii="Arial" w:hAnsi="Arial" w:cs="Arial"/>
+          <w:sz w:val="24"/>
+          <w:lang w:val="pt-BR"/>
+        </w:rPr>
+        <w:t xml:space="preserve"> serão de aumento de vida, de dano, de resistência, arma</w:t>
       </w:r>
       <w:r>
         <w:rPr>
@@ -2687,8 +2756,6 @@
         </w:rPr>
       </w:pPr>
       <w:bookmarkStart w:id="4" w:name="_Toc477625238"/>
-      <w:bookmarkStart w:id="5" w:name="_GoBack"/>
-      <w:bookmarkEnd w:id="5"/>
       <w:r>
         <w:rPr>
           <w:rFonts w:ascii="Arial" w:hAnsi="Arial" w:cs="Arial"/>
@@ -2728,33 +2795,72 @@
           <w:sz w:val="24"/>
           <w:lang w:val="pt-BR"/>
         </w:rPr>
-        <w:t>- Como é a câmera do jogo? Como o jogador visualiza o jogo?</w:t>
-      </w:r>
-    </w:p>
-    <w:p>
-      <w:pPr>
-        <w:rPr>
-          <w:rFonts w:ascii="Arial" w:hAnsi="Arial" w:cs="Arial"/>
-          <w:sz w:val="24"/>
-          <w:lang w:val="pt-BR"/>
-        </w:rPr>
-      </w:pPr>
-    </w:p>
-    <w:p>
-      <w:pPr>
-        <w:rPr>
-          <w:rFonts w:ascii="Arial" w:hAnsi="Arial" w:cs="Arial"/>
-          <w:sz w:val="24"/>
-          <w:lang w:val="pt-BR"/>
-        </w:rPr>
-      </w:pPr>
-      <w:r>
-        <w:rPr>
-          <w:rFonts w:ascii="Arial" w:hAnsi="Arial" w:cs="Arial"/>
-          <w:sz w:val="24"/>
-          <w:lang w:val="pt-BR"/>
-        </w:rPr>
-        <w:t>- Ilustre visualmente como o jogo será visualizado;</w:t>
+        <w:t>O sistema irá posicionar a câmera de acordo com a posição do jogador</w:t>
+      </w:r>
+    </w:p>
+    <w:p>
+      <w:pPr>
+        <w:rPr>
+          <w:rFonts w:ascii="Arial" w:hAnsi="Arial" w:cs="Arial"/>
+          <w:sz w:val="24"/>
+          <w:lang w:val="pt-BR"/>
+        </w:rPr>
+      </w:pPr>
+      <w:r>
+        <w:rPr>
+          <w:rFonts w:ascii="Arial" w:hAnsi="Arial" w:cs="Arial"/>
+          <w:noProof/>
+          <w:sz w:val="24"/>
+          <w:lang w:val="pt-BR" w:eastAsia="pt-BR"/>
+        </w:rPr>
+        <w:drawing>
+          <wp:inline distT="0" distB="0" distL="0" distR="0">
+            <wp:extent cx="5433060" cy="2137410"/>
+            <wp:effectExtent l="0" t="0" r="0" b="0"/>
+            <wp:docPr id="4" name="Imagem 4"/>
+            <wp:cNvGraphicFramePr>
+              <a:graphicFrameLocks xmlns:a="http://schemas.openxmlformats.org/drawingml/2006/main" noChangeAspect="1"/>
+            </wp:cNvGraphicFramePr>
+            <a:graphic xmlns:a="http://schemas.openxmlformats.org/drawingml/2006/main">
+              <a:graphicData uri="http://schemas.openxmlformats.org/drawingml/2006/picture">
+                <pic:pic xmlns:pic="http://schemas.openxmlformats.org/drawingml/2006/picture">
+                  <pic:nvPicPr>
+                    <pic:cNvPr id="0" name="Picture 4"/>
+                    <pic:cNvPicPr>
+                      <a:picLocks noChangeAspect="1" noChangeArrowheads="1"/>
+                    </pic:cNvPicPr>
+                  </pic:nvPicPr>
+                  <pic:blipFill>
+                    <a:blip r:embed="rId7">
+                      <a:extLst>
+                        <a:ext uri="{28A0092B-C50C-407E-A947-70E740481C1C}">
+                          <a14:useLocalDpi xmlns:a14="http://schemas.microsoft.com/office/drawing/2010/main" val="0"/>
+                        </a:ext>
+                      </a:extLst>
+                    </a:blip>
+                    <a:srcRect/>
+                    <a:stretch>
+                      <a:fillRect/>
+                    </a:stretch>
+                  </pic:blipFill>
+                  <pic:spPr bwMode="auto">
+                    <a:xfrm>
+                      <a:off x="0" y="0"/>
+                      <a:ext cx="5433060" cy="2137410"/>
+                    </a:xfrm>
+                    <a:prstGeom prst="rect">
+                      <a:avLst/>
+                    </a:prstGeom>
+                    <a:noFill/>
+                    <a:ln>
+                      <a:noFill/>
+                    </a:ln>
+                  </pic:spPr>
+                </pic:pic>
+              </a:graphicData>
+            </a:graphic>
+          </wp:inline>
+        </w:drawing>
       </w:r>
     </w:p>
     <w:p>
@@ -2793,7 +2899,7 @@
           <w:lang w:val="pt-BR"/>
         </w:rPr>
       </w:pPr>
-      <w:bookmarkStart w:id="6" w:name="_Toc477625239"/>
+      <w:bookmarkStart w:id="5" w:name="_Toc477625239"/>
       <w:r>
         <w:rPr>
           <w:rFonts w:ascii="Arial" w:hAnsi="Arial" w:cs="Arial"/>
@@ -2804,7 +2910,79 @@
         <w:lastRenderedPageBreak/>
         <w:t>Universo do Jogo</w:t>
       </w:r>
-      <w:bookmarkEnd w:id="6"/>
+      <w:bookmarkEnd w:id="5"/>
+    </w:p>
+    <w:p>
+      <w:pPr>
+        <w:pStyle w:val="PargrafodaLista"/>
+        <w:tabs>
+          <w:tab w:val="left" w:pos="7672"/>
+        </w:tabs>
+        <w:ind w:left="360"/>
+        <w:rPr>
+          <w:rFonts w:ascii="Arial" w:hAnsi="Arial" w:cs="Arial"/>
+          <w:sz w:val="28"/>
+          <w:lang w:val="pt-BR"/>
+        </w:rPr>
+      </w:pPr>
+    </w:p>
+    <w:p>
+      <w:pPr>
+        <w:pStyle w:val="PargrafodaLista"/>
+        <w:tabs>
+          <w:tab w:val="left" w:pos="7672"/>
+        </w:tabs>
+        <w:ind w:left="360"/>
+        <w:rPr>
+          <w:rFonts w:ascii="Arial" w:hAnsi="Arial" w:cs="Arial"/>
+          <w:sz w:val="28"/>
+          <w:lang w:val="pt-BR"/>
+        </w:rPr>
+      </w:pPr>
+      <w:r>
+        <w:rPr>
+          <w:rFonts w:ascii="Arial" w:hAnsi="Arial" w:cs="Arial"/>
+          <w:sz w:val="28"/>
+          <w:lang w:val="pt-BR"/>
+        </w:rPr>
+        <w:t xml:space="preserve">A narrativa se passa em um mundo </w:t>
+      </w:r>
+      <w:proofErr w:type="gramStart"/>
+      <w:r>
+        <w:rPr>
+          <w:rFonts w:ascii="Arial" w:hAnsi="Arial" w:cs="Arial"/>
+          <w:sz w:val="28"/>
+          <w:lang w:val="pt-BR"/>
+        </w:rPr>
+        <w:t>pós apocalíptico</w:t>
+      </w:r>
+      <w:proofErr w:type="gramEnd"/>
+      <w:r>
+        <w:rPr>
+          <w:rFonts w:ascii="Arial" w:hAnsi="Arial" w:cs="Arial"/>
+          <w:sz w:val="28"/>
+          <w:lang w:val="pt-BR"/>
+        </w:rPr>
+        <w:t xml:space="preserve"> </w:t>
+      </w:r>
+      <w:proofErr w:type="spellStart"/>
+      <w:r>
+        <w:rPr>
+          <w:rFonts w:ascii="Arial" w:hAnsi="Arial" w:cs="Arial"/>
+          <w:sz w:val="28"/>
+          <w:lang w:val="pt-BR"/>
+        </w:rPr>
+        <w:t>alien</w:t>
+      </w:r>
+      <w:proofErr w:type="spellEnd"/>
+      <w:r>
+        <w:rPr>
+          <w:rFonts w:ascii="Arial" w:hAnsi="Arial" w:cs="Arial"/>
+          <w:sz w:val="28"/>
+          <w:lang w:val="pt-BR"/>
+        </w:rPr>
+        <w:t>.</w:t>
+      </w:r>
     </w:p>
     <w:p>
       <w:pPr>
@@ -3035,7 +3213,7 @@
           <w:lang w:val="pt-BR"/>
         </w:rPr>
       </w:pPr>
-      <w:bookmarkStart w:id="7" w:name="_Toc477625240"/>
+      <w:bookmarkStart w:id="6" w:name="_Toc477625240"/>
       <w:r>
         <w:rPr>
           <w:rFonts w:ascii="Arial" w:hAnsi="Arial" w:cs="Arial"/>
@@ -3046,7 +3224,7 @@
         <w:lastRenderedPageBreak/>
         <w:t>Inimigos</w:t>
       </w:r>
-      <w:bookmarkEnd w:id="7"/>
+      <w:bookmarkEnd w:id="6"/>
     </w:p>
     <w:p>
       <w:pPr>
@@ -4382,7 +4560,7 @@
           <w:lang w:val="pt-BR"/>
         </w:rPr>
       </w:pPr>
-      <w:bookmarkStart w:id="8" w:name="_Toc477625241"/>
+      <w:bookmarkStart w:id="7" w:name="_Toc477625241"/>
       <w:r>
         <w:rPr>
           <w:rFonts w:ascii="Arial" w:hAnsi="Arial" w:cs="Arial"/>
@@ -4393,7 +4571,7 @@
         <w:lastRenderedPageBreak/>
         <w:t>Interface</w:t>
       </w:r>
-      <w:bookmarkEnd w:id="8"/>
+      <w:bookmarkEnd w:id="7"/>
     </w:p>
     <w:p>
       <w:pPr>
@@ -4571,7 +4749,7 @@
           <w:lang w:val="pt-BR"/>
         </w:rPr>
       </w:pPr>
-      <w:bookmarkStart w:id="9" w:name="_Toc477625242"/>
+      <w:bookmarkStart w:id="8" w:name="_Toc477625242"/>
       <w:r>
         <w:rPr>
           <w:rFonts w:ascii="Arial" w:hAnsi="Arial" w:cs="Arial"/>
@@ -4582,7 +4760,7 @@
         <w:lastRenderedPageBreak/>
         <w:t>Cronograma</w:t>
       </w:r>
-      <w:bookmarkEnd w:id="9"/>
+      <w:bookmarkEnd w:id="8"/>
     </w:p>
     <w:p>
       <w:pPr>
@@ -4663,11 +4841,12 @@
         <w:tblLook w:val="04A0" w:firstRow="1" w:lastRow="0" w:firstColumn="1" w:lastColumn="0" w:noHBand="0" w:noVBand="1"/>
       </w:tblPr>
       <w:tblGrid>
-        <w:gridCol w:w="2380"/>
+        <w:gridCol w:w="2377"/>
+        <w:gridCol w:w="360"/>
+        <w:gridCol w:w="360"/>
+        <w:gridCol w:w="360"/>
         <w:gridCol w:w="361"/>
-        <w:gridCol w:w="361"/>
-        <w:gridCol w:w="361"/>
-        <w:gridCol w:w="362"/>
+        <w:gridCol w:w="363"/>
         <w:gridCol w:w="353"/>
         <w:gridCol w:w="353"/>
         <w:gridCol w:w="353"/>
@@ -4679,8 +4858,7 @@
         <w:gridCol w:w="353"/>
         <w:gridCol w:w="353"/>
         <w:gridCol w:w="353"/>
-        <w:gridCol w:w="353"/>
-        <w:gridCol w:w="1410"/>
+        <w:gridCol w:w="1407"/>
       </w:tblGrid>
       <w:tr>
         <w:trPr>
@@ -4792,7 +4970,7 @@
       </w:tr>
       <w:tr>
         <w:trPr>
-          <w:trHeight w:val="274"/>
+          <w:trHeight w:val="384"/>
         </w:trPr>
         <w:tc>
           <w:tcPr>
@@ -5245,6 +5423,12 @@
                 <w:rFonts w:ascii="Arial" w:hAnsi="Arial" w:cs="Arial"/>
               </w:rPr>
             </w:pPr>
+            <w:r>
+              <w:rPr>
+                <w:rFonts w:ascii="Arial" w:hAnsi="Arial" w:cs="Arial"/>
+              </w:rPr>
+              <w:t>X</w:t>
+            </w:r>
           </w:p>
         </w:tc>
         <w:tc>
@@ -5394,7 +5578,7 @@
               <w:rPr>
                 <w:rFonts w:ascii="Arial" w:hAnsi="Arial" w:cs="Arial"/>
               </w:rPr>
-              <w:t>Completo</w:t>
+              <w:t>Em progresso</w:t>
             </w:r>
           </w:p>
         </w:tc>
@@ -5487,6 +5671,14 @@
                 <w:rFonts w:ascii="Arial" w:hAnsi="Arial" w:cs="Arial"/>
               </w:rPr>
             </w:pPr>
+            <w:r>
+              <w:rPr>
+                <w:rFonts w:ascii="Arial" w:hAnsi="Arial" w:cs="Arial"/>
+              </w:rPr>
+              <w:t>X</w:t>
+            </w:r>
+            <w:bookmarkStart w:id="9" w:name="_GoBack"/>
+            <w:bookmarkEnd w:id="9"/>
           </w:p>
         </w:tc>
         <w:tc>
@@ -5636,7 +5828,7 @@
               <w:rPr>
                 <w:rFonts w:ascii="Arial" w:hAnsi="Arial" w:cs="Arial"/>
               </w:rPr>
-              <w:t>Completo</w:t>
+              <w:t>Em progresso</w:t>
             </w:r>
           </w:p>
         </w:tc>
@@ -8692,7 +8884,7 @@
 </file>
 
 <file path=customXml/itemProps1.xml><?xml version="1.0" encoding="utf-8"?>
-<ds:datastoreItem xmlns:ds="http://schemas.openxmlformats.org/officeDocument/2006/customXml" ds:itemID="{1300125C-EC27-4A76-B314-29BAC0E946DB}">
+<ds:datastoreItem xmlns:ds="http://schemas.openxmlformats.org/officeDocument/2006/customXml" ds:itemID="{C61309A0-81C9-42B5-8B0B-326D8CBF57DE}">
   <ds:schemaRefs>
     <ds:schemaRef ds:uri="http://schemas.openxmlformats.org/officeDocument/2006/bibliography"/>
   </ds:schemaRefs>

</xml_diff>